<commit_message>
Incontro di public speaking e spostamento file
</commit_message>
<xml_diff>
--- a/UniPD/Incontri di formazione/Incontro 2 - Rich Speech (2 ore).docx
+++ b/UniPD/Incontri di formazione/Incontro 2 - Rich Speech (2 ore).docx
@@ -2,7 +2,169 @@
 <file path=word/document.xml><?xml version="1.0" encoding="utf-8"?>
 <w:document xmlns:wpc="http://schemas.microsoft.com/office/word/2010/wordprocessingCanvas" xmlns:cx="http://schemas.microsoft.com/office/drawing/2014/chartex" xmlns:cx1="http://schemas.microsoft.com/office/drawing/2015/9/8/chartex" xmlns:cx2="http://schemas.microsoft.com/office/drawing/2015/10/21/chartex" xmlns:cx3="http://schemas.microsoft.com/office/drawing/2016/5/9/chartex" xmlns:cx4="http://schemas.microsoft.com/office/drawing/2016/5/10/chartex" xmlns:cx5="http://schemas.microsoft.com/office/drawing/2016/5/11/chartex" xmlns:cx6="http://schemas.microsoft.com/office/drawing/2016/5/12/chartex" xmlns:cx7="http://schemas.microsoft.com/office/drawing/2016/5/13/chartex" xmlns:cx8="http://schemas.microsoft.com/office/drawing/2016/5/14/chartex" xmlns:mc="http://schemas.openxmlformats.org/markup-compatibility/2006" xmlns:aink="http://schemas.microsoft.com/office/drawing/2016/ink" xmlns:am3d="http://schemas.microsoft.com/office/drawing/2017/model3d" xmlns:o="urn:schemas-microsoft-com:office:office" xmlns:oel="http://schemas.microsoft.com/office/2019/extlst" xmlns:r="http://schemas.openxmlformats.org/officeDocument/2006/relationships" xmlns:m="http://schemas.openxmlformats.org/officeDocument/2006/math" xmlns:v="urn:schemas-microsoft-com:vml" xmlns:wp14="http://schemas.microsoft.com/office/word/2010/wordprocessingDrawing" xmlns:wp="http://schemas.openxmlformats.org/drawingml/2006/wordprocessingDrawing" xmlns:w10="urn:schemas-microsoft-com:office:word" xmlns:w="http://schemas.openxmlformats.org/wordprocessingml/2006/main" xmlns:w14="http://schemas.microsoft.com/office/word/2010/wordml" xmlns:w15="http://schemas.microsoft.com/office/word/2012/wordml" xmlns:w16cex="http://schemas.microsoft.com/office/word/2018/wordml/cex" xmlns:w16cid="http://schemas.microsoft.com/office/word/2016/wordml/cid" xmlns:w16="http://schemas.microsoft.com/office/word/2018/wordml" xmlns:w16sdtdh="http://schemas.microsoft.com/office/word/2020/wordml/sdtdatahash" xmlns:w16se="http://schemas.microsoft.com/office/word/2015/wordml/symex" xmlns:wpg="http://schemas.microsoft.com/office/word/2010/wordprocessingGroup" xmlns:wpi="http://schemas.microsoft.com/office/word/2010/wordprocessingInk" xmlns:wne="http://schemas.microsoft.com/office/word/2006/wordml" xmlns:wps="http://schemas.microsoft.com/office/word/2010/wordprocessingShape" mc:Ignorable="w14 w15 w16se w16cid w16 w16cex w16sdtdh wp14">
   <w:body>
-    <w:p/>
+    <w:p>
+      <w:r>
+        <w:t xml:space="preserve">L’importanza del trasmettere un concetto, al di là della conoscenza, è un mezzo di intrattenimento e di veicolo contenutistico che può essere potenzialmente dinamico; anche dicendo poco, la presentazione è il primo aspetto. </w:t>
+      </w:r>
+      <w:r>
+        <w:t xml:space="preserve">L’avere a che fare in pubblico comporta necessariamente dell’adattarsi, dato anche dal cambiamento delle proprie abitudini, non sempre facile. </w:t>
+      </w:r>
+    </w:p>
+    <w:p>
+      <w:r>
+        <w:t xml:space="preserve">La buona comunicazione è data dalla comunicazione non verbale e para verbale, che si ricollega ai canali della comunicazione, cioè tutto ciò che è riferito secondariamente al tono, al timbro, ai gesti corporei. </w:t>
+      </w:r>
+      <w:r>
+        <w:t xml:space="preserve">Ad esempio, il volume è dato dall’importanza del concetto trasmesso (come un evidenziatore), creando una sorta di “momento di rottura” a livello di attenzione. </w:t>
+      </w:r>
+      <w:r>
+        <w:t>Oppure ancora, il tono della voce, cioè l’atteggiamento sonoro e il ritmo, inteso come variazione di velocità sonora.</w:t>
+      </w:r>
+    </w:p>
+    <w:p>
+      <w:r>
+        <w:t xml:space="preserve">L’informazione deve essere comprensibile e quasi armonica a seconda del ritmo; se accelerato, si crea un senso di fastidio e di ansia. </w:t>
+      </w:r>
+      <w:r>
+        <w:t xml:space="preserve">Il ritmo e il volume sono legati allo stato emotivo del momento. </w:t>
+      </w:r>
+      <w:r>
+        <w:t xml:space="preserve">Un buon esempio è di registrarsi ed allenarsi a migliorarsi sui propri aspetti deboli. </w:t>
+      </w:r>
+      <w:r>
+        <w:t xml:space="preserve">Per esempio, per sottolineare un concetto, rallento il ritmo ed attiro l’attenzione sottolineando un concetto più interessante degli altri. </w:t>
+      </w:r>
+      <w:r>
+        <w:t>A prescindere dal contenuto, se si è noiosi si va poco lontano.</w:t>
+      </w:r>
+    </w:p>
+    <w:p>
+      <w:r>
+        <w:t xml:space="preserve">Esiste anche il non verbale, cioè i gesti corporei. La postura di fronte ad un gruppo di persone deve essere in piedi, usando dei gesti per evidenziare i singoli concetti. </w:t>
+      </w:r>
+      <w:r>
+        <w:t>Lo sguardo serve a dare importanza al proprio pubblico</w:t>
+      </w:r>
+      <w:r>
+        <w:t xml:space="preserve"> e vedere l’impatto della propria comunicazione</w:t>
+      </w:r>
+      <w:r>
+        <w:t xml:space="preserve">, ma anche spostare il focus dell’attenzione verso gli altri. </w:t>
+      </w:r>
+      <w:r>
+        <w:t>Si può intendere per eliminare la distanza verso altre persone</w:t>
+      </w:r>
+      <w:r>
+        <w:t>, dato che guardare è considerare ed evita che le altre persone si annoino.</w:t>
+      </w:r>
+    </w:p>
+    <w:p>
+      <w:r>
+        <w:t>Coinvolgere il proprio pubblico è dato anche dal porre domande</w:t>
+      </w:r>
+      <w:r>
+        <w:t xml:space="preserve">, nel modo e nel momento giusto. </w:t>
+      </w:r>
+      <w:r>
+        <w:t xml:space="preserve">Quando si pongono domande, occorre pazientare il tempo della risposta. L’animazione del proprio pubblico è dato anche dalla gestualità, ma anche dalla sua posizione, al fine di creare una relazione di umanità e simpatia, abbattendo la distanza verso il prossimo. </w:t>
+      </w:r>
+      <w:r>
+        <w:t>La stessa posizione deve essere stabile, convinta ma mai fissa, poiché da un senso di distanza.</w:t>
+      </w:r>
+    </w:p>
+    <w:p>
+      <w:r>
+        <w:t xml:space="preserve">Il paraverbale tradisce le nostre emozioni, ad esempio lo sfogo inconsapevole in gestualità. Il compito è osservarsi e notare quali sono i movimenti, i gesti e osservare le possibili correzioni da apportare. </w:t>
+      </w:r>
+      <w:r>
+        <w:t xml:space="preserve">Una cosa interessante è portare il proprio pubblico a connettere visivamente le informazioni a livello immaginativo e che condiziona le proprie azioni. </w:t>
+      </w:r>
+    </w:p>
+    <w:p>
+      <w:r>
+        <w:t>Anche il fatto di essere emozionati a livello pubblico</w:t>
+      </w:r>
+      <w:r>
+        <w:t xml:space="preserve"> non è motivo di imbarazzo, ma anzi può convenire </w:t>
+      </w:r>
+      <w:r>
+        <w:t>dichiararlo</w:t>
+      </w:r>
+      <w:r>
+        <w:t xml:space="preserve">, così creando </w:t>
+      </w:r>
+      <w:r>
+        <w:t xml:space="preserve">un livello di empatia; se è molta l’ansia, si va in panico. </w:t>
+      </w:r>
+      <w:r>
+        <w:t xml:space="preserve">La respirazione è data dal diaframma e dal battito cardiaco, oppure anche il semplice bere acqua e darsi del tempo per riflettere, fermandosi e non pensando. </w:t>
+      </w:r>
+      <w:r>
+        <w:t xml:space="preserve">Nell’avere a che fare col pubblico, il momento di inizio è sempre quello cruciale; poi, conviene sempre prepararsi delle domande di riserva, lasciando il pensiero al pubblico, svincolando l’attenzione iniziale. </w:t>
+      </w:r>
+      <w:r>
+        <w:t xml:space="preserve">In generale, essere pronti è fondamentale. </w:t>
+      </w:r>
+    </w:p>
+    <w:p>
+      <w:r>
+        <w:t>Anche avere degli oggetti in mano può essere distrazione per il pubblico; occorre, al massimo, avere degli oggetti piccoli, evitando di giochicchiarci. Per esempio, anche una slide può essere uno sforzo molto grande; richiede di leggere e ascoltare allo stesso tempo</w:t>
+      </w:r>
+      <w:r>
+        <w:t xml:space="preserve">, annullando di fatto l’oratore. </w:t>
+      </w:r>
+      <w:r>
+        <w:t xml:space="preserve">Si punta sempre al minimalismo, alla grafica e all’essenzialità. </w:t>
+      </w:r>
+    </w:p>
+    <w:p>
+      <w:r>
+        <w:t>Una tattica può essere anche chiedere alle persone il loro nome; nel paraverbale, ricordiamo, conta molto il livello di energia</w:t>
+      </w:r>
+      <w:r>
+        <w:t xml:space="preserve">. Questo è dato da molti fattori, come presenza, gestualità, atteggiamento e posizione. </w:t>
+      </w:r>
+      <w:r>
+        <w:t xml:space="preserve">La passione è data anche dallo sguardo, in cui la passione motiva la vivacità e resta dinamico a livello gestuale e mentale. </w:t>
+      </w:r>
+      <w:r>
+        <w:t xml:space="preserve">Trasmettere il merito di essere ascoltati, passando da monotonalità a dimensionalità del tono (molti livelli di passione e di comunicazione). Saper dare passione significa anche appassionare a tematiche a noi considerabili noiose. </w:t>
+      </w:r>
+    </w:p>
+    <w:p>
+      <w:r>
+        <w:lastRenderedPageBreak/>
+        <w:t xml:space="preserve">Il contenuto è importante, ma la cosa principale è la struttura. Il pubblico non sa cosa vogliamo fare e il filo logico tra le parti; dobbiamo essere noi comunicatori a crearlo. </w:t>
+      </w:r>
+      <w:r>
+        <w:t>L’apertura in un momento di parlare in pubblico è utile presentarsi e presentare i propri argomenti oppure l’agenda delle cose da fare. Si potrebbe rispondere una domanda, dare una domanda oppure partire da aneddoti/metafore</w:t>
+      </w:r>
+      <w:r>
+        <w:t>, ma anche inserire elementi che possano stupire il proprio pubblico.</w:t>
+      </w:r>
+    </w:p>
+    <w:p>
+      <w:r>
+        <w:t xml:space="preserve">I concetti devono essere organizzati e possibilmente assimilabili a pezzi omogenei, dato il possibile livello di attenzione presente nel proprio pubblico. </w:t>
+      </w:r>
+      <w:r>
+        <w:t>Il linguaggio cambia a seconda del tipo di person</w:t>
+      </w:r>
+      <w:r>
+        <w:t>e, quindi adatto a chi ascolta</w:t>
+      </w:r>
+      <w:r>
+        <w:t xml:space="preserve">, semplice ed essenziale che non sia saturato. </w:t>
+      </w:r>
+    </w:p>
+    <w:p>
+      <w:r>
+        <w:t>La fine è una parte di condensazione, che riassuma gli argomenti detti e un ringraziamento, possibilmente anche con una call-to-action a seconda del tipo di tema trattato.</w:t>
+      </w:r>
+      <w:r>
+        <w:t xml:space="preserve"> Quindi, dare un senso a quello che è staro e responsabilizzare a qualche azione, se non un piano d’azione.  </w:t>
+      </w:r>
+    </w:p>
     <w:sectPr>
       <w:pgSz w:w="11906" w:h="16838"/>
       <w:pgMar w:top="1417" w:right="1134" w:bottom="1134" w:left="1134" w:header="708" w:footer="708" w:gutter="0"/>
@@ -417,7 +579,6 @@
   <w:style w:type="character" w:default="1" w:styleId="Carpredefinitoparagrafo">
     <w:name w:val="Default Paragraph Font"/>
     <w:uiPriority w:val="1"/>
-    <w:semiHidden/>
     <w:unhideWhenUsed/>
   </w:style>
   <w:style w:type="table" w:default="1" w:styleId="Tabellanormale">

</xml_diff>